<commit_message>
perbaikan Gate dan radio button form
</commit_message>
<xml_diff>
--- a/public/document/template-dokumen/draft-st-kinerja-kolektif-nonesign.docx
+++ b/public/document/template-dokumen/draft-st-kinerja-kolektif-nonesign.docx
@@ -779,16 +779,7 @@
           <w:szCs w:val="24"/>
           <w:lang w:val="en-US"/>
         </w:rPr>
-        <w:t>${roleInspektur</w:t>
-      </w:r>
-      <w:r>
-        <w:rPr>
-          <w:rFonts w:ascii="Bookman Old Style" w:eastAsia="Bookman Old Style" w:hAnsi="Bookman Old Style" w:cs="Bookman Old Style"/>
-          <w:sz w:val="24"/>
-          <w:szCs w:val="24"/>
-          <w:lang w:val="en-US"/>
-        </w:rPr>
-        <w:t>}</w:t>
+        <w:t>(Masukkan jabatan penandatangan)</w:t>
       </w:r>
     </w:p>
     <w:p>
@@ -840,7 +831,7 @@
           <w:szCs w:val="24"/>
           <w:lang w:val="en-US"/>
         </w:rPr>
-        <w:t>${inspektur}</w:t>
+        <w:t>(Masukkan nama penandatangan)</w:t>
       </w:r>
     </w:p>
     <w:p>
@@ -852,15 +843,16 @@
           <w:szCs w:val="24"/>
         </w:rPr>
       </w:pPr>
-      <w:r>
+    </w:p>
+    <w:p>
+      <w:pPr>
         <w:rPr>
           <w:rFonts w:ascii="Bookman Old Style" w:eastAsia="Bookman Old Style" w:hAnsi="Bookman Old Style" w:cs="Bookman Old Style"/>
           <w:b/>
           <w:sz w:val="24"/>
           <w:szCs w:val="24"/>
         </w:rPr>
-        <w:br w:type="page"/>
-      </w:r>
+      </w:pPr>
     </w:p>
     <w:p>
       <w:pPr>
@@ -1508,16 +1500,7 @@
           <w:szCs w:val="24"/>
           <w:lang w:val="en-US"/>
         </w:rPr>
-        <w:t>${roleInspektur</w:t>
-      </w:r>
-      <w:r>
-        <w:rPr>
-          <w:rFonts w:ascii="Bookman Old Style" w:eastAsia="Bookman Old Style" w:hAnsi="Bookman Old Style" w:cs="Bookman Old Style"/>
-          <w:sz w:val="24"/>
-          <w:szCs w:val="24"/>
-          <w:lang w:val="en-US"/>
-        </w:rPr>
-        <w:t>}</w:t>
+        <w:t>(Masukkan jabatan penandatangan)</w:t>
       </w:r>
     </w:p>
     <w:p>
@@ -1569,7 +1552,7 @@
           <w:szCs w:val="24"/>
           <w:lang w:val="en-US"/>
         </w:rPr>
-        <w:t>${inspektur}</w:t>
+        <w:t>(Masukkan nama penandatangan)</w:t>
       </w:r>
     </w:p>
     <w:sectPr>

</xml_diff>

<commit_message>
Update controller dan perbaikan file template
</commit_message>
<xml_diff>
--- a/public/document/template-dokumen/draft-st-kinerja-kolektif-nonesign.docx
+++ b/public/document/template-dokumen/draft-st-kinerja-kolektif-nonesign.docx
@@ -212,6 +212,7 @@
         </w:rPr>
         <w:t>${n</w:t>
       </w:r>
+      <w:proofErr w:type="spellStart"/>
       <w:r>
         <w:rPr>
           <w:rFonts w:ascii="Bookman Old Style" w:eastAsia="Bookman Old Style" w:hAnsi="Bookman Old Style" w:cs="Bookman Old Style"/>
@@ -221,6 +222,7 @@
         </w:rPr>
         <w:t>o_surat</w:t>
       </w:r>
+      <w:proofErr w:type="spellEnd"/>
       <w:r>
         <w:rPr>
           <w:rFonts w:ascii="Bookman Old Style" w:eastAsia="Bookman Old Style" w:hAnsi="Bookman Old Style" w:cs="Bookman Old Style"/>
@@ -542,6 +544,7 @@
               </w:rPr>
               <w:t>y</w:t>
             </w:r>
+            <w:proofErr w:type="spellStart"/>
             <w:r>
               <w:rPr>
                 <w:rFonts w:ascii="Bookman Old Style" w:eastAsia="Bookman Old Style" w:hAnsi="Bookman Old Style" w:cs="Bookman Old Style"/>
@@ -549,18 +552,40 @@
                 <w:sz w:val="24"/>
                 <w:szCs w:val="24"/>
               </w:rPr>
-              <w:t>ang Ditugaskan</w:t>
-            </w:r>
+              <w:t>ang</w:t>
+            </w:r>
+            <w:proofErr w:type="spellEnd"/>
             <w:r>
               <w:rPr>
                 <w:rFonts w:ascii="Bookman Old Style" w:eastAsia="Bookman Old Style" w:hAnsi="Bookman Old Style" w:cs="Bookman Old Style"/>
                 <w:color w:val="000000" w:themeColor="text1"/>
                 <w:sz w:val="24"/>
                 <w:szCs w:val="24"/>
+              </w:rPr>
+              <w:t xml:space="preserve"> Ditugaskan</w:t>
+            </w:r>
+            <w:r>
+              <w:rPr>
+                <w:rFonts w:ascii="Bookman Old Style" w:eastAsia="Bookman Old Style" w:hAnsi="Bookman Old Style" w:cs="Bookman Old Style"/>
+                <w:color w:val="000000" w:themeColor="text1"/>
+                <w:sz w:val="24"/>
+                <w:szCs w:val="24"/>
                 <w:lang w:val="en-ID"/>
               </w:rPr>
-              <w:t xml:space="preserve"> Terlampir</w:t>
-            </w:r>
+              <w:t xml:space="preserve"> </w:t>
+            </w:r>
+            <w:proofErr w:type="spellStart"/>
+            <w:r>
+              <w:rPr>
+                <w:rFonts w:ascii="Bookman Old Style" w:eastAsia="Bookman Old Style" w:hAnsi="Bookman Old Style" w:cs="Bookman Old Style"/>
+                <w:color w:val="000000" w:themeColor="text1"/>
+                <w:sz w:val="24"/>
+                <w:szCs w:val="24"/>
+                <w:lang w:val="en-ID"/>
+              </w:rPr>
+              <w:t>Terlampir</w:t>
+            </w:r>
+            <w:proofErr w:type="spellEnd"/>
           </w:p>
         </w:tc>
       </w:tr>
@@ -630,14 +655,45 @@
                 <w:lang w:val="en-US"/>
               </w:rPr>
             </w:pPr>
-            <w:r>
-              <w:rPr>
-                <w:rFonts w:ascii="Bookman Old Style" w:eastAsia="Bookman Old Style" w:hAnsi="Bookman Old Style" w:cs="Bookman Old Style"/>
-                <w:sz w:val="24"/>
-                <w:szCs w:val="24"/>
-                <w:lang w:val="en-US"/>
-              </w:rPr>
-              <w:t>Melaksanakan ${melaksanakan}</w:t>
+            <w:proofErr w:type="spellStart"/>
+            <w:r>
+              <w:rPr>
+                <w:rFonts w:ascii="Bookman Old Style" w:eastAsia="Bookman Old Style" w:hAnsi="Bookman Old Style" w:cs="Bookman Old Style"/>
+                <w:sz w:val="24"/>
+                <w:szCs w:val="24"/>
+                <w:lang w:val="en-US"/>
+              </w:rPr>
+              <w:t>Melaksanakan</w:t>
+            </w:r>
+            <w:proofErr w:type="spellEnd"/>
+            <w:r>
+              <w:rPr>
+                <w:rFonts w:ascii="Bookman Old Style" w:eastAsia="Bookman Old Style" w:hAnsi="Bookman Old Style" w:cs="Bookman Old Style"/>
+                <w:sz w:val="24"/>
+                <w:szCs w:val="24"/>
+                <w:lang w:val="en-US"/>
+              </w:rPr>
+              <w:t xml:space="preserve"> ${</w:t>
+            </w:r>
+            <w:proofErr w:type="spellStart"/>
+            <w:r>
+              <w:rPr>
+                <w:rFonts w:ascii="Bookman Old Style" w:eastAsia="Bookman Old Style" w:hAnsi="Bookman Old Style" w:cs="Bookman Old Style"/>
+                <w:sz w:val="24"/>
+                <w:szCs w:val="24"/>
+                <w:lang w:val="en-US"/>
+              </w:rPr>
+              <w:t>melaksanakan</w:t>
+            </w:r>
+            <w:proofErr w:type="spellEnd"/>
+            <w:r>
+              <w:rPr>
+                <w:rFonts w:ascii="Bookman Old Style" w:eastAsia="Bookman Old Style" w:hAnsi="Bookman Old Style" w:cs="Bookman Old Style"/>
+                <w:sz w:val="24"/>
+                <w:szCs w:val="24"/>
+                <w:lang w:val="en-US"/>
+              </w:rPr>
+              <w:t>}</w:t>
             </w:r>
           </w:p>
           <w:p>
@@ -668,7 +724,27 @@
                 <w:szCs w:val="24"/>
                 <w:lang w:val="en-US"/>
               </w:rPr>
-              <w:t>${mulaiSelesai}</w:t>
+              <w:t>${</w:t>
+            </w:r>
+            <w:proofErr w:type="spellStart"/>
+            <w:r>
+              <w:rPr>
+                <w:rFonts w:ascii="Bookman Old Style" w:eastAsia="Bookman Old Style" w:hAnsi="Bookman Old Style" w:cs="Bookman Old Style"/>
+                <w:sz w:val="24"/>
+                <w:szCs w:val="24"/>
+                <w:lang w:val="en-US"/>
+              </w:rPr>
+              <w:t>mulaiSelesai</w:t>
+            </w:r>
+            <w:proofErr w:type="spellEnd"/>
+            <w:r>
+              <w:rPr>
+                <w:rFonts w:ascii="Bookman Old Style" w:eastAsia="Bookman Old Style" w:hAnsi="Bookman Old Style" w:cs="Bookman Old Style"/>
+                <w:sz w:val="24"/>
+                <w:szCs w:val="24"/>
+                <w:lang w:val="en-US"/>
+              </w:rPr>
+              <w:t>}</w:t>
             </w:r>
           </w:p>
           <w:p>
@@ -698,7 +774,27 @@
                 <w:szCs w:val="24"/>
                 <w:lang w:val="en-US"/>
               </w:rPr>
-              <w:t>${objek}</w:t>
+              <w:t>${</w:t>
+            </w:r>
+            <w:proofErr w:type="spellStart"/>
+            <w:r>
+              <w:rPr>
+                <w:rFonts w:ascii="Bookman Old Style" w:eastAsia="Bookman Old Style" w:hAnsi="Bookman Old Style" w:cs="Bookman Old Style"/>
+                <w:sz w:val="24"/>
+                <w:szCs w:val="24"/>
+                <w:lang w:val="en-US"/>
+              </w:rPr>
+              <w:t>objek</w:t>
+            </w:r>
+            <w:proofErr w:type="spellEnd"/>
+            <w:r>
+              <w:rPr>
+                <w:rFonts w:ascii="Bookman Old Style" w:eastAsia="Bookman Old Style" w:hAnsi="Bookman Old Style" w:cs="Bookman Old Style"/>
+                <w:sz w:val="24"/>
+                <w:szCs w:val="24"/>
+                <w:lang w:val="en-US"/>
+              </w:rPr>
+              <w:t>}</w:t>
             </w:r>
           </w:p>
         </w:tc>
@@ -744,7 +840,29 @@
           <w:szCs w:val="24"/>
           <w:lang w:val="en-US"/>
         </w:rPr>
-        <w:t>${tanggal}</w:t>
+        <w:t>${</w:t>
+      </w:r>
+      <w:proofErr w:type="spellStart"/>
+      <w:r>
+        <w:rPr>
+          <w:rFonts w:ascii="Bookman Old Style" w:eastAsia="Bookman Old Style" w:hAnsi="Bookman Old Style" w:cs="Bookman Old Style"/>
+          <w:color w:val="000000"/>
+          <w:sz w:val="24"/>
+          <w:szCs w:val="24"/>
+          <w:lang w:val="en-US"/>
+        </w:rPr>
+        <w:t>tanggal</w:t>
+      </w:r>
+      <w:proofErr w:type="spellEnd"/>
+      <w:r>
+        <w:rPr>
+          <w:rFonts w:ascii="Bookman Old Style" w:eastAsia="Bookman Old Style" w:hAnsi="Bookman Old Style" w:cs="Bookman Old Style"/>
+          <w:color w:val="000000"/>
+          <w:sz w:val="24"/>
+          <w:szCs w:val="24"/>
+          <w:lang w:val="en-US"/>
+        </w:rPr>
+        <w:t>}</w:t>
       </w:r>
     </w:p>
     <w:p>
@@ -779,7 +897,27 @@
           <w:szCs w:val="24"/>
           <w:lang w:val="en-US"/>
         </w:rPr>
-        <w:t>(Masukkan jabatan penandatangan)</w:t>
+        <w:t>${</w:t>
+      </w:r>
+      <w:proofErr w:type="spellStart"/>
+      <w:r>
+        <w:rPr>
+          <w:rFonts w:ascii="Bookman Old Style" w:eastAsia="Bookman Old Style" w:hAnsi="Bookman Old Style" w:cs="Bookman Old Style"/>
+          <w:sz w:val="24"/>
+          <w:szCs w:val="24"/>
+          <w:lang w:val="en-US"/>
+        </w:rPr>
+        <w:t>inspektur</w:t>
+      </w:r>
+      <w:proofErr w:type="spellEnd"/>
+      <w:r>
+        <w:rPr>
+          <w:rFonts w:ascii="Bookman Old Style" w:eastAsia="Bookman Old Style" w:hAnsi="Bookman Old Style" w:cs="Bookman Old Style"/>
+          <w:sz w:val="24"/>
+          <w:szCs w:val="24"/>
+          <w:lang w:val="en-US"/>
+        </w:rPr>
+        <w:t>}</w:t>
       </w:r>
     </w:p>
     <w:p>
@@ -831,7 +969,27 @@
           <w:szCs w:val="24"/>
           <w:lang w:val="en-US"/>
         </w:rPr>
-        <w:t>(Masukkan nama penandatangan)</w:t>
+        <w:t>${</w:t>
+      </w:r>
+      <w:proofErr w:type="spellStart"/>
+      <w:r>
+        <w:rPr>
+          <w:rFonts w:ascii="Bookman Old Style" w:eastAsia="Bookman Old Style" w:hAnsi="Bookman Old Style" w:cs="Bookman Old Style"/>
+          <w:sz w:val="24"/>
+          <w:szCs w:val="24"/>
+          <w:lang w:val="en-US"/>
+        </w:rPr>
+        <w:t>roleInspektur</w:t>
+      </w:r>
+      <w:proofErr w:type="spellEnd"/>
+      <w:r>
+        <w:rPr>
+          <w:rFonts w:ascii="Bookman Old Style" w:eastAsia="Bookman Old Style" w:hAnsi="Bookman Old Style" w:cs="Bookman Old Style"/>
+          <w:sz w:val="24"/>
+          <w:szCs w:val="24"/>
+          <w:lang w:val="en-US"/>
+        </w:rPr>
+        <w:t>}</w:t>
       </w:r>
     </w:p>
     <w:p>
@@ -970,7 +1128,27 @@
                 <w:szCs w:val="24"/>
                 <w:lang w:val="en-US"/>
               </w:rPr>
-              <w:t>${no_surat}</w:t>
+              <w:t>${</w:t>
+            </w:r>
+            <w:proofErr w:type="spellStart"/>
+            <w:r>
+              <w:rPr>
+                <w:rFonts w:ascii="Bookman Old Style" w:eastAsia="Bookman Old Style" w:hAnsi="Bookman Old Style" w:cs="Bookman Old Style"/>
+                <w:sz w:val="24"/>
+                <w:szCs w:val="24"/>
+                <w:lang w:val="en-US"/>
+              </w:rPr>
+              <w:t>no_surat</w:t>
+            </w:r>
+            <w:proofErr w:type="spellEnd"/>
+            <w:r>
+              <w:rPr>
+                <w:rFonts w:ascii="Bookman Old Style" w:eastAsia="Bookman Old Style" w:hAnsi="Bookman Old Style" w:cs="Bookman Old Style"/>
+                <w:sz w:val="24"/>
+                <w:szCs w:val="24"/>
+                <w:lang w:val="en-US"/>
+              </w:rPr>
+              <w:t>}</w:t>
             </w:r>
           </w:p>
         </w:tc>
@@ -1044,7 +1222,27 @@
                 <w:szCs w:val="24"/>
                 <w:lang w:val="en-US"/>
               </w:rPr>
-              <w:t>${tanggal}</w:t>
+              <w:t>${</w:t>
+            </w:r>
+            <w:proofErr w:type="spellStart"/>
+            <w:r>
+              <w:rPr>
+                <w:rFonts w:ascii="Bookman Old Style" w:eastAsia="Bookman Old Style" w:hAnsi="Bookman Old Style" w:cs="Bookman Old Style"/>
+                <w:sz w:val="24"/>
+                <w:szCs w:val="24"/>
+                <w:lang w:val="en-US"/>
+              </w:rPr>
+              <w:t>tanggal</w:t>
+            </w:r>
+            <w:proofErr w:type="spellEnd"/>
+            <w:r>
+              <w:rPr>
+                <w:rFonts w:ascii="Bookman Old Style" w:eastAsia="Bookman Old Style" w:hAnsi="Bookman Old Style" w:cs="Bookman Old Style"/>
+                <w:sz w:val="24"/>
+                <w:szCs w:val="24"/>
+                <w:lang w:val="en-US"/>
+              </w:rPr>
+              <w:t>}</w:t>
             </w:r>
           </w:p>
         </w:tc>
@@ -1124,6 +1322,7 @@
                 <w:b/>
               </w:rPr>
             </w:pPr>
+            <w:proofErr w:type="spellStart"/>
             <w:r>
               <w:rPr>
                 <w:rFonts w:ascii="Bookman Old Style" w:eastAsia="Bookman Old Style" w:hAnsi="Bookman Old Style" w:cs="Bookman Old Style"/>
@@ -1131,6 +1330,7 @@
               </w:rPr>
               <w:t>No</w:t>
             </w:r>
+            <w:proofErr w:type="spellEnd"/>
           </w:p>
         </w:tc>
         <w:tc>
@@ -1299,7 +1499,23 @@
                 <w:rFonts w:ascii="Bookman Old Style" w:eastAsia="Bookman Old Style" w:hAnsi="Bookman Old Style" w:cs="Bookman Old Style"/>
                 <w:lang w:val="en-US"/>
               </w:rPr>
-              <w:t>${nama}</w:t>
+              <w:t>${</w:t>
+            </w:r>
+            <w:proofErr w:type="spellStart"/>
+            <w:r>
+              <w:rPr>
+                <w:rFonts w:ascii="Bookman Old Style" w:eastAsia="Bookman Old Style" w:hAnsi="Bookman Old Style" w:cs="Bookman Old Style"/>
+                <w:lang w:val="en-US"/>
+              </w:rPr>
+              <w:t>nama</w:t>
+            </w:r>
+            <w:proofErr w:type="spellEnd"/>
+            <w:r>
+              <w:rPr>
+                <w:rFonts w:ascii="Bookman Old Style" w:eastAsia="Bookman Old Style" w:hAnsi="Bookman Old Style" w:cs="Bookman Old Style"/>
+                <w:lang w:val="en-US"/>
+              </w:rPr>
+              <w:t>}</w:t>
             </w:r>
           </w:p>
         </w:tc>
@@ -1323,7 +1539,23 @@
                 <w:rFonts w:ascii="Bookman Old Style" w:eastAsia="Bookman Old Style" w:hAnsi="Bookman Old Style" w:cs="Bookman Old Style"/>
                 <w:lang w:val="en-US"/>
               </w:rPr>
-              <w:t>${pangkat}</w:t>
+              <w:t>${</w:t>
+            </w:r>
+            <w:proofErr w:type="spellStart"/>
+            <w:r>
+              <w:rPr>
+                <w:rFonts w:ascii="Bookman Old Style" w:eastAsia="Bookman Old Style" w:hAnsi="Bookman Old Style" w:cs="Bookman Old Style"/>
+                <w:lang w:val="en-US"/>
+              </w:rPr>
+              <w:t>pangkat</w:t>
+            </w:r>
+            <w:proofErr w:type="spellEnd"/>
+            <w:r>
+              <w:rPr>
+                <w:rFonts w:ascii="Bookman Old Style" w:eastAsia="Bookman Old Style" w:hAnsi="Bookman Old Style" w:cs="Bookman Old Style"/>
+                <w:lang w:val="en-US"/>
+              </w:rPr>
+              <w:t>}</w:t>
             </w:r>
           </w:p>
         </w:tc>
@@ -1371,7 +1603,23 @@
                 <w:rFonts w:ascii="Bookman Old Style" w:eastAsia="Bookman Old Style" w:hAnsi="Bookman Old Style" w:cs="Bookman Old Style"/>
                 <w:lang w:val="en-US"/>
               </w:rPr>
-              <w:t>${jabatan}</w:t>
+              <w:t>${</w:t>
+            </w:r>
+            <w:proofErr w:type="spellStart"/>
+            <w:r>
+              <w:rPr>
+                <w:rFonts w:ascii="Bookman Old Style" w:eastAsia="Bookman Old Style" w:hAnsi="Bookman Old Style" w:cs="Bookman Old Style"/>
+                <w:lang w:val="en-US"/>
+              </w:rPr>
+              <w:t>jabatan</w:t>
+            </w:r>
+            <w:proofErr w:type="spellEnd"/>
+            <w:r>
+              <w:rPr>
+                <w:rFonts w:ascii="Bookman Old Style" w:eastAsia="Bookman Old Style" w:hAnsi="Bookman Old Style" w:cs="Bookman Old Style"/>
+                <w:lang w:val="en-US"/>
+              </w:rPr>
+              <w:t>}</w:t>
             </w:r>
           </w:p>
         </w:tc>
@@ -1395,7 +1643,23 @@
                 <w:rFonts w:ascii="Bookman Old Style" w:eastAsia="Bookman Old Style" w:hAnsi="Bookman Old Style" w:cs="Bookman Old Style"/>
                 <w:lang w:val="en-US"/>
               </w:rPr>
-              <w:t>${keterangan}</w:t>
+              <w:t>${</w:t>
+            </w:r>
+            <w:proofErr w:type="spellStart"/>
+            <w:r>
+              <w:rPr>
+                <w:rFonts w:ascii="Bookman Old Style" w:eastAsia="Bookman Old Style" w:hAnsi="Bookman Old Style" w:cs="Bookman Old Style"/>
+                <w:lang w:val="en-US"/>
+              </w:rPr>
+              <w:t>keterangan</w:t>
+            </w:r>
+            <w:proofErr w:type="spellEnd"/>
+            <w:r>
+              <w:rPr>
+                <w:rFonts w:ascii="Bookman Old Style" w:eastAsia="Bookman Old Style" w:hAnsi="Bookman Old Style" w:cs="Bookman Old Style"/>
+                <w:lang w:val="en-US"/>
+              </w:rPr>
+              <w:t>}</w:t>
             </w:r>
           </w:p>
         </w:tc>
@@ -1465,7 +1729,29 @@
           <w:szCs w:val="24"/>
           <w:lang w:val="en-US"/>
         </w:rPr>
-        <w:t>${tanggal}</w:t>
+        <w:t>${</w:t>
+      </w:r>
+      <w:proofErr w:type="spellStart"/>
+      <w:r>
+        <w:rPr>
+          <w:rFonts w:ascii="Bookman Old Style" w:eastAsia="Bookman Old Style" w:hAnsi="Bookman Old Style" w:cs="Bookman Old Style"/>
+          <w:color w:val="000000"/>
+          <w:sz w:val="24"/>
+          <w:szCs w:val="24"/>
+          <w:lang w:val="en-US"/>
+        </w:rPr>
+        <w:t>tanggal</w:t>
+      </w:r>
+      <w:proofErr w:type="spellEnd"/>
+      <w:r>
+        <w:rPr>
+          <w:rFonts w:ascii="Bookman Old Style" w:eastAsia="Bookman Old Style" w:hAnsi="Bookman Old Style" w:cs="Bookman Old Style"/>
+          <w:color w:val="000000"/>
+          <w:sz w:val="24"/>
+          <w:szCs w:val="24"/>
+          <w:lang w:val="en-US"/>
+        </w:rPr>
+        <w:t>}</w:t>
       </w:r>
     </w:p>
     <w:p>
@@ -1500,7 +1786,27 @@
           <w:szCs w:val="24"/>
           <w:lang w:val="en-US"/>
         </w:rPr>
-        <w:t>(Masukkan jabatan penandatangan)</w:t>
+        <w:t>${</w:t>
+      </w:r>
+      <w:proofErr w:type="spellStart"/>
+      <w:r>
+        <w:rPr>
+          <w:rFonts w:ascii="Bookman Old Style" w:eastAsia="Bookman Old Style" w:hAnsi="Bookman Old Style" w:cs="Bookman Old Style"/>
+          <w:sz w:val="24"/>
+          <w:szCs w:val="24"/>
+          <w:lang w:val="en-US"/>
+        </w:rPr>
+        <w:t>inspektur</w:t>
+      </w:r>
+      <w:proofErr w:type="spellEnd"/>
+      <w:r>
+        <w:rPr>
+          <w:rFonts w:ascii="Bookman Old Style" w:eastAsia="Bookman Old Style" w:hAnsi="Bookman Old Style" w:cs="Bookman Old Style"/>
+          <w:sz w:val="24"/>
+          <w:szCs w:val="24"/>
+          <w:lang w:val="en-US"/>
+        </w:rPr>
+        <w:t>}</w:t>
       </w:r>
     </w:p>
     <w:p>
@@ -1552,8 +1858,44 @@
           <w:szCs w:val="24"/>
           <w:lang w:val="en-US"/>
         </w:rPr>
-        <w:t>(Masukkan nama penandatangan)</w:t>
+        <w:t>${</w:t>
       </w:r>
+      <w:proofErr w:type="spellStart"/>
+      <w:r>
+        <w:rPr>
+          <w:rFonts w:ascii="Bookman Old Style" w:eastAsia="Bookman Old Style" w:hAnsi="Bookman Old Style" w:cs="Bookman Old Style"/>
+          <w:sz w:val="24"/>
+          <w:szCs w:val="24"/>
+          <w:lang w:val="en-US"/>
+        </w:rPr>
+        <w:t>roleInspektur</w:t>
+      </w:r>
+      <w:proofErr w:type="spellEnd"/>
+      <w:r>
+        <w:rPr>
+          <w:rFonts w:ascii="Bookman Old Style" w:eastAsia="Bookman Old Style" w:hAnsi="Bookman Old Style" w:cs="Bookman Old Style"/>
+          <w:sz w:val="24"/>
+          <w:szCs w:val="24"/>
+          <w:lang w:val="en-US"/>
+        </w:rPr>
+        <w:t>}</w:t>
+      </w:r>
+    </w:p>
+    <w:p>
+      <w:pPr>
+        <w:tabs>
+          <w:tab w:val="left" w:pos="2715"/>
+        </w:tabs>
+        <w:spacing w:line="240" w:lineRule="auto"/>
+        <w:ind w:left="4680"/>
+        <w:jc w:val="center"/>
+        <w:rPr>
+          <w:rFonts w:ascii="Bookman Old Style" w:eastAsia="Bookman Old Style" w:hAnsi="Bookman Old Style" w:cs="Bookman Old Style"/>
+          <w:sz w:val="24"/>
+          <w:szCs w:val="24"/>
+          <w:lang w:val="en-US"/>
+        </w:rPr>
+      </w:pPr>
     </w:p>
     <w:sectPr>
       <w:footerReference w:type="default" r:id="rId8"/>
@@ -1671,7 +2013,43 @@
                               <w:color w:val="000000"/>
                               <w:sz w:val="20"/>
                             </w:rPr>
-                            <w:t>Dalam penugasan ini, auditor dan Evaluator tidak boleh menerima gratifikasi dalam bentuk apapun sesuai Surat Inspektur Utama Nomor B-006/BPS/8000/2017 Tanggal 20 Januari 2017 tentang Penolakan Gratifikasi dalam Pelaksanaan Tugas</w:t>
+                            <w:t xml:space="preserve">Dalam penugasan ini, auditor dan </w:t>
+                          </w:r>
+                          <w:proofErr w:type="spellStart"/>
+                          <w:r>
+                            <w:rPr>
+                              <w:rFonts w:ascii="Bookman Old Style" w:eastAsia="Bookman Old Style" w:hAnsi="Bookman Old Style" w:cs="Bookman Old Style"/>
+                              <w:color w:val="000000"/>
+                              <w:sz w:val="20"/>
+                            </w:rPr>
+                            <w:t>Evaluator</w:t>
+                          </w:r>
+                          <w:proofErr w:type="spellEnd"/>
+                          <w:r>
+                            <w:rPr>
+                              <w:rFonts w:ascii="Bookman Old Style" w:eastAsia="Bookman Old Style" w:hAnsi="Bookman Old Style" w:cs="Bookman Old Style"/>
+                              <w:color w:val="000000"/>
+                              <w:sz w:val="20"/>
+                            </w:rPr>
+                            <w:t xml:space="preserve"> tidak boleh menerima gratifikasi dalam bentuk </w:t>
+                          </w:r>
+                          <w:proofErr w:type="spellStart"/>
+                          <w:r>
+                            <w:rPr>
+                              <w:rFonts w:ascii="Bookman Old Style" w:eastAsia="Bookman Old Style" w:hAnsi="Bookman Old Style" w:cs="Bookman Old Style"/>
+                              <w:color w:val="000000"/>
+                              <w:sz w:val="20"/>
+                            </w:rPr>
+                            <w:t>apapun</w:t>
+                          </w:r>
+                          <w:proofErr w:type="spellEnd"/>
+                          <w:r>
+                            <w:rPr>
+                              <w:rFonts w:ascii="Bookman Old Style" w:eastAsia="Bookman Old Style" w:hAnsi="Bookman Old Style" w:cs="Bookman Old Style"/>
+                              <w:color w:val="000000"/>
+                              <w:sz w:val="20"/>
+                            </w:rPr>
+                            <w:t xml:space="preserve"> sesuai Surat Inspektur Utama Nomor B-006/BPS/8000/2017 Tanggal 20 Januari 2017 tentang Penolakan Gratifikasi dalam Pelaksanaan Tugas</w:t>
                           </w:r>
                         </w:p>
                       </w:txbxContent>
@@ -1703,7 +2081,43 @@
                         <w:color w:val="000000"/>
                         <w:sz w:val="20"/>
                       </w:rPr>
-                      <w:t>Dalam penugasan ini, auditor dan Evaluator tidak boleh menerima gratifikasi dalam bentuk apapun sesuai Surat Inspektur Utama Nomor B-006/BPS/8000/2017 Tanggal 20 Januari 2017 tentang Penolakan Gratifikasi dalam Pelaksanaan Tugas</w:t>
+                      <w:t xml:space="preserve">Dalam penugasan ini, auditor dan </w:t>
+                    </w:r>
+                    <w:proofErr w:type="spellStart"/>
+                    <w:r>
+                      <w:rPr>
+                        <w:rFonts w:ascii="Bookman Old Style" w:eastAsia="Bookman Old Style" w:hAnsi="Bookman Old Style" w:cs="Bookman Old Style"/>
+                        <w:color w:val="000000"/>
+                        <w:sz w:val="20"/>
+                      </w:rPr>
+                      <w:t>Evaluator</w:t>
+                    </w:r>
+                    <w:proofErr w:type="spellEnd"/>
+                    <w:r>
+                      <w:rPr>
+                        <w:rFonts w:ascii="Bookman Old Style" w:eastAsia="Bookman Old Style" w:hAnsi="Bookman Old Style" w:cs="Bookman Old Style"/>
+                        <w:color w:val="000000"/>
+                        <w:sz w:val="20"/>
+                      </w:rPr>
+                      <w:t xml:space="preserve"> tidak boleh menerima gratifikasi dalam bentuk </w:t>
+                    </w:r>
+                    <w:proofErr w:type="spellStart"/>
+                    <w:r>
+                      <w:rPr>
+                        <w:rFonts w:ascii="Bookman Old Style" w:eastAsia="Bookman Old Style" w:hAnsi="Bookman Old Style" w:cs="Bookman Old Style"/>
+                        <w:color w:val="000000"/>
+                        <w:sz w:val="20"/>
+                      </w:rPr>
+                      <w:t>apapun</w:t>
+                    </w:r>
+                    <w:proofErr w:type="spellEnd"/>
+                    <w:r>
+                      <w:rPr>
+                        <w:rFonts w:ascii="Bookman Old Style" w:eastAsia="Bookman Old Style" w:hAnsi="Bookman Old Style" w:cs="Bookman Old Style"/>
+                        <w:color w:val="000000"/>
+                        <w:sz w:val="20"/>
+                      </w:rPr>
+                      <w:t xml:space="preserve"> sesuai Surat Inspektur Utama Nomor B-006/BPS/8000/2017 Tanggal 20 Januari 2017 tentang Penolakan Gratifikasi dalam Pelaksanaan Tugas</w:t>
                     </w:r>
                   </w:p>
                 </w:txbxContent>

</xml_diff>